<commit_message>
modulo de instrucciones y detector de nivel
</commit_message>
<xml_diff>
--- a/INSTRUCCIONES DE CARGA Y ALMACENAMIENTO.docx
+++ b/INSTRUCCIONES DE CARGA Y ALMACENAMIENTO.docx
@@ -1469,13 +1469,7 @@
               <w:rPr>
                 <w:sz w:val="24"/>
               </w:rPr>
-              <w:t xml:space="preserve"> </w:t>
-            </w:r>
-            <w:r>
-              <w:rPr>
-                <w:sz w:val="24"/>
-              </w:rPr>
-              <w:t>SWD WR SR ALUOP=0111 LF</w:t>
+              <w:t xml:space="preserve"> SWD WR SR ALUOP=0111 LF</w:t>
             </w:r>
           </w:p>
         </w:tc>
@@ -1830,13 +1824,7 @@
               <w:rPr>
                 <w:sz w:val="24"/>
               </w:rPr>
-              <w:t xml:space="preserve"> </w:t>
-            </w:r>
-            <w:r>
-              <w:rPr>
-                <w:sz w:val="24"/>
-              </w:rPr>
-              <w:t>SWD WR SR SOP2 ALUOP=0111 LF</w:t>
+              <w:t xml:space="preserve"> SWD WR SR SOP2 ALUOP=0111 LF</w:t>
             </w:r>
           </w:p>
         </w:tc>
@@ -2529,7 +2517,7 @@
               <w:rPr>
                 <w:sz w:val="24"/>
               </w:rPr>
-              <w:t>1110</w:t>
+              <w:t>0010</w:t>
             </w:r>
             <w:r>
               <w:rPr>
@@ -2973,15 +2961,7 @@
               <w:rPr>
                 <w:sz w:val="24"/>
               </w:rPr>
-              <w:t>SWD WR SR ALUOP=1100</w:t>
-            </w:r>
-            <w:bookmarkStart w:id="0" w:name="_GoBack"/>
-            <w:bookmarkEnd w:id="0"/>
-            <w:r>
-              <w:rPr>
-                <w:sz w:val="24"/>
-              </w:rPr>
-              <w:t xml:space="preserve"> LF</w:t>
+              <w:t>SWD WR SR ALUOP=1100 LF</w:t>
             </w:r>
           </w:p>
         </w:tc>
@@ -3206,7 +3186,7 @@
               <w:rPr>
                 <w:sz w:val="24"/>
               </w:rPr>
-              <w:t>1010</w:t>
+              <w:t>0110</w:t>
             </w:r>
             <w:r>
               <w:rPr>
@@ -3884,7 +3864,7 @@
     </w:p>
     <w:p>
       <w:pPr>
-        <w:pStyle w:val="BodyText"/>
+        <w:pStyle w:val="Textoindependiente"/>
         <w:spacing w:before="7"/>
         <w:rPr>
           <w:rFonts w:ascii="Times New Roman"/>
@@ -4089,7 +4069,19 @@
               <w:rPr>
                 <w:sz w:val="24"/>
               </w:rPr>
-              <w:t>SEXT SOP2 ALUOP=1110 LF SR SWD WR</w:t>
+              <w:t>SEXT SOP2 ALUOP=</w:t>
+            </w:r>
+            <w:r>
+              <w:rPr>
+                <w:sz w:val="24"/>
+              </w:rPr>
+              <w:t>0010</w:t>
+            </w:r>
+            <w:r>
+              <w:rPr>
+                <w:sz w:val="24"/>
+              </w:rPr>
+              <w:t xml:space="preserve"> LF SR SWD WR</w:t>
             </w:r>
           </w:p>
         </w:tc>
@@ -4611,7 +4603,21 @@
               <w:rPr>
                 <w:sz w:val="24"/>
               </w:rPr>
-              <w:t>SEXT SOP2 ALUOP=1010 LF SR SWD WR</w:t>
+              <w:t>SEXT SOP2 ALUOP=</w:t>
+            </w:r>
+            <w:r>
+              <w:rPr>
+                <w:sz w:val="24"/>
+              </w:rPr>
+              <w:t xml:space="preserve">0110 </w:t>
+            </w:r>
+            <w:bookmarkStart w:id="0" w:name="_GoBack"/>
+            <w:bookmarkEnd w:id="0"/>
+            <w:r>
+              <w:rPr>
+                <w:sz w:val="24"/>
+              </w:rPr>
+              <w:t>LF SR SWD WR</w:t>
             </w:r>
           </w:p>
         </w:tc>
@@ -6687,7 +6693,7 @@
     </w:p>
     <w:p>
       <w:pPr>
-        <w:pStyle w:val="BodyText"/>
+        <w:pStyle w:val="Textoindependiente"/>
         <w:spacing w:before="7"/>
         <w:rPr>
           <w:rFonts w:ascii="Times New Roman"/>
@@ -7284,7 +7290,7 @@
 <w:ftr xmlns:wpc="http://schemas.microsoft.com/office/word/2010/wordprocessingCanvas" xmlns:cx="http://schemas.microsoft.com/office/drawing/2014/chartex" xmlns:cx1="http://schemas.microsoft.com/office/drawing/2015/9/8/chartex" xmlns:cx2="http://schemas.microsoft.com/office/drawing/2015/10/21/chartex" xmlns:cx3="http://schemas.microsoft.com/office/drawing/2016/5/9/chartex" xmlns:cx4="http://schemas.microsoft.com/office/drawing/2016/5/10/chartex" xmlns:cx5="http://schemas.microsoft.com/office/drawing/2016/5/11/chartex" xmlns:cx6="http://schemas.microsoft.com/office/drawing/2016/5/12/chartex" xmlns:cx7="http://schemas.microsoft.com/office/drawing/2016/5/13/chartex" xmlns:cx8="http://schemas.microsoft.com/office/drawing/2016/5/14/chartex" xmlns:mc="http://schemas.openxmlformats.org/markup-compatibility/2006" xmlns:aink="http://schemas.microsoft.com/office/drawing/2016/ink" xmlns:am3d="http://schemas.microsoft.com/office/drawing/2017/model3d" xmlns:o="urn:schemas-microsoft-com:office:office" xmlns:r="http://schemas.openxmlformats.org/officeDocument/2006/relationships" xmlns:m="http://schemas.openxmlformats.org/officeDocument/2006/math" xmlns:v="urn:schemas-microsoft-com:vml" xmlns:wp14="http://schemas.microsoft.com/office/word/2010/wordprocessingDrawing" xmlns:wp="http://schemas.openxmlformats.org/drawingml/2006/wordprocessingDrawing" xmlns:w10="urn:schemas-microsoft-com:office:word" xmlns:w="http://schemas.openxmlformats.org/wordprocessingml/2006/main" xmlns:w14="http://schemas.microsoft.com/office/word/2010/wordml" xmlns:w15="http://schemas.microsoft.com/office/word/2012/wordml" xmlns:w16cid="http://schemas.microsoft.com/office/word/2016/wordml/cid" xmlns:w16se="http://schemas.microsoft.com/office/word/2015/wordml/symex" xmlns:wpg="http://schemas.microsoft.com/office/word/2010/wordprocessingGroup" xmlns:wpi="http://schemas.microsoft.com/office/word/2010/wordprocessingInk" xmlns:wne="http://schemas.microsoft.com/office/word/2006/wordml" xmlns:wps="http://schemas.microsoft.com/office/word/2010/wordprocessingShape" mc:Ignorable="w14 w15 w16se w16cid wp14">
   <w:p>
     <w:pPr>
-      <w:pStyle w:val="BodyText"/>
+      <w:pStyle w:val="Textoindependiente"/>
       <w:spacing w:line="14" w:lineRule="auto"/>
       <w:rPr>
         <w:sz w:val="20"/>
@@ -7432,7 +7438,7 @@
 <w:ftr xmlns:wpc="http://schemas.microsoft.com/office/word/2010/wordprocessingCanvas" xmlns:cx="http://schemas.microsoft.com/office/drawing/2014/chartex" xmlns:cx1="http://schemas.microsoft.com/office/drawing/2015/9/8/chartex" xmlns:cx2="http://schemas.microsoft.com/office/drawing/2015/10/21/chartex" xmlns:cx3="http://schemas.microsoft.com/office/drawing/2016/5/9/chartex" xmlns:cx4="http://schemas.microsoft.com/office/drawing/2016/5/10/chartex" xmlns:cx5="http://schemas.microsoft.com/office/drawing/2016/5/11/chartex" xmlns:cx6="http://schemas.microsoft.com/office/drawing/2016/5/12/chartex" xmlns:cx7="http://schemas.microsoft.com/office/drawing/2016/5/13/chartex" xmlns:cx8="http://schemas.microsoft.com/office/drawing/2016/5/14/chartex" xmlns:mc="http://schemas.openxmlformats.org/markup-compatibility/2006" xmlns:aink="http://schemas.microsoft.com/office/drawing/2016/ink" xmlns:am3d="http://schemas.microsoft.com/office/drawing/2017/model3d" xmlns:o="urn:schemas-microsoft-com:office:office" xmlns:r="http://schemas.openxmlformats.org/officeDocument/2006/relationships" xmlns:m="http://schemas.openxmlformats.org/officeDocument/2006/math" xmlns:v="urn:schemas-microsoft-com:vml" xmlns:wp14="http://schemas.microsoft.com/office/word/2010/wordprocessingDrawing" xmlns:wp="http://schemas.openxmlformats.org/drawingml/2006/wordprocessingDrawing" xmlns:w10="urn:schemas-microsoft-com:office:word" xmlns:w="http://schemas.openxmlformats.org/wordprocessingml/2006/main" xmlns:w14="http://schemas.microsoft.com/office/word/2010/wordml" xmlns:w15="http://schemas.microsoft.com/office/word/2012/wordml" xmlns:w16cid="http://schemas.microsoft.com/office/word/2016/wordml/cid" xmlns:w16se="http://schemas.microsoft.com/office/word/2015/wordml/symex" xmlns:wpg="http://schemas.microsoft.com/office/word/2010/wordprocessingGroup" xmlns:wpi="http://schemas.microsoft.com/office/word/2010/wordprocessingInk" xmlns:wne="http://schemas.microsoft.com/office/word/2006/wordml" xmlns:wps="http://schemas.microsoft.com/office/word/2010/wordprocessingShape" mc:Ignorable="w14 w15 w16se w16cid wp14">
   <w:p>
     <w:pPr>
-      <w:pStyle w:val="BodyText"/>
+      <w:pStyle w:val="Textoindependiente"/>
       <w:spacing w:line="14" w:lineRule="auto"/>
       <w:rPr>
         <w:sz w:val="20"/>
@@ -7599,7 +7605,7 @@
 <w:hdr xmlns:wpc="http://schemas.microsoft.com/office/word/2010/wordprocessingCanvas" xmlns:cx="http://schemas.microsoft.com/office/drawing/2014/chartex" xmlns:cx1="http://schemas.microsoft.com/office/drawing/2015/9/8/chartex" xmlns:cx2="http://schemas.microsoft.com/office/drawing/2015/10/21/chartex" xmlns:cx3="http://schemas.microsoft.com/office/drawing/2016/5/9/chartex" xmlns:cx4="http://schemas.microsoft.com/office/drawing/2016/5/10/chartex" xmlns:cx5="http://schemas.microsoft.com/office/drawing/2016/5/11/chartex" xmlns:cx6="http://schemas.microsoft.com/office/drawing/2016/5/12/chartex" xmlns:cx7="http://schemas.microsoft.com/office/drawing/2016/5/13/chartex" xmlns:cx8="http://schemas.microsoft.com/office/drawing/2016/5/14/chartex" xmlns:mc="http://schemas.openxmlformats.org/markup-compatibility/2006" xmlns:aink="http://schemas.microsoft.com/office/drawing/2016/ink" xmlns:am3d="http://schemas.microsoft.com/office/drawing/2017/model3d" xmlns:o="urn:schemas-microsoft-com:office:office" xmlns:r="http://schemas.openxmlformats.org/officeDocument/2006/relationships" xmlns:m="http://schemas.openxmlformats.org/officeDocument/2006/math" xmlns:v="urn:schemas-microsoft-com:vml" xmlns:wp14="http://schemas.microsoft.com/office/word/2010/wordprocessingDrawing" xmlns:wp="http://schemas.openxmlformats.org/drawingml/2006/wordprocessingDrawing" xmlns:w10="urn:schemas-microsoft-com:office:word" xmlns:w="http://schemas.openxmlformats.org/wordprocessingml/2006/main" xmlns:w14="http://schemas.microsoft.com/office/word/2010/wordml" xmlns:w15="http://schemas.microsoft.com/office/word/2012/wordml" xmlns:w16cid="http://schemas.microsoft.com/office/word/2016/wordml/cid" xmlns:w16se="http://schemas.microsoft.com/office/word/2015/wordml/symex" xmlns:wpg="http://schemas.microsoft.com/office/word/2010/wordprocessingGroup" xmlns:wpi="http://schemas.microsoft.com/office/word/2010/wordprocessingInk" xmlns:wne="http://schemas.microsoft.com/office/word/2006/wordml" xmlns:wps="http://schemas.microsoft.com/office/word/2010/wordprocessingShape" mc:Ignorable="w14 w15 w16se w16cid wp14">
   <w:p>
     <w:pPr>
-      <w:pStyle w:val="BodyText"/>
+      <w:pStyle w:val="Textoindependiente"/>
       <w:spacing w:line="14" w:lineRule="auto"/>
       <w:rPr>
         <w:sz w:val="2"/>
@@ -7613,7 +7619,7 @@
 <w:hdr xmlns:wpc="http://schemas.microsoft.com/office/word/2010/wordprocessingCanvas" xmlns:cx="http://schemas.microsoft.com/office/drawing/2014/chartex" xmlns:cx1="http://schemas.microsoft.com/office/drawing/2015/9/8/chartex" xmlns:cx2="http://schemas.microsoft.com/office/drawing/2015/10/21/chartex" xmlns:cx3="http://schemas.microsoft.com/office/drawing/2016/5/9/chartex" xmlns:cx4="http://schemas.microsoft.com/office/drawing/2016/5/10/chartex" xmlns:cx5="http://schemas.microsoft.com/office/drawing/2016/5/11/chartex" xmlns:cx6="http://schemas.microsoft.com/office/drawing/2016/5/12/chartex" xmlns:cx7="http://schemas.microsoft.com/office/drawing/2016/5/13/chartex" xmlns:cx8="http://schemas.microsoft.com/office/drawing/2016/5/14/chartex" xmlns:mc="http://schemas.openxmlformats.org/markup-compatibility/2006" xmlns:aink="http://schemas.microsoft.com/office/drawing/2016/ink" xmlns:am3d="http://schemas.microsoft.com/office/drawing/2017/model3d" xmlns:o="urn:schemas-microsoft-com:office:office" xmlns:r="http://schemas.openxmlformats.org/officeDocument/2006/relationships" xmlns:m="http://schemas.openxmlformats.org/officeDocument/2006/math" xmlns:v="urn:schemas-microsoft-com:vml" xmlns:wp14="http://schemas.microsoft.com/office/word/2010/wordprocessingDrawing" xmlns:wp="http://schemas.openxmlformats.org/drawingml/2006/wordprocessingDrawing" xmlns:w10="urn:schemas-microsoft-com:office:word" xmlns:w="http://schemas.openxmlformats.org/wordprocessingml/2006/main" xmlns:w14="http://schemas.microsoft.com/office/word/2010/wordml" xmlns:w15="http://schemas.microsoft.com/office/word/2012/wordml" xmlns:w16cid="http://schemas.microsoft.com/office/word/2016/wordml/cid" xmlns:w16se="http://schemas.microsoft.com/office/word/2015/wordml/symex" xmlns:wpg="http://schemas.microsoft.com/office/word/2010/wordprocessingGroup" xmlns:wpi="http://schemas.microsoft.com/office/word/2010/wordprocessingInk" xmlns:wne="http://schemas.microsoft.com/office/word/2006/wordml" xmlns:wps="http://schemas.microsoft.com/office/word/2010/wordprocessingShape" mc:Ignorable="w14 w15 w16se w16cid wp14">
   <w:p>
     <w:pPr>
-      <w:pStyle w:val="BodyText"/>
+      <w:pStyle w:val="Textoindependiente"/>
       <w:spacing w:line="14" w:lineRule="auto"/>
       <w:rPr>
         <w:sz w:val="2"/>
@@ -8033,13 +8039,13 @@
       <w:lang w:val="en-US"/>
     </w:rPr>
   </w:style>
-  <w:style w:type="character" w:default="1" w:styleId="DefaultParagraphFont">
+  <w:style w:type="character" w:default="1" w:styleId="Fuentedeprrafopredeter">
     <w:name w:val="Default Paragraph Font"/>
     <w:uiPriority w:val="1"/>
     <w:semiHidden/>
     <w:unhideWhenUsed/>
   </w:style>
-  <w:style w:type="table" w:default="1" w:styleId="TableNormal">
+  <w:style w:type="table" w:default="1" w:styleId="Tablanormal">
     <w:name w:val="Normal Table"/>
     <w:uiPriority w:val="99"/>
     <w:semiHidden/>
@@ -8054,7 +8060,7 @@
       </w:tblCellMar>
     </w:tblPr>
   </w:style>
-  <w:style w:type="numbering" w:default="1" w:styleId="NoList">
+  <w:style w:type="numbering" w:default="1" w:styleId="Sinlista">
     <w:name w:val="No List"/>
     <w:uiPriority w:val="99"/>
     <w:semiHidden/>
@@ -8086,10 +8092,10 @@
       </w:tblCellMar>
     </w:tblPr>
   </w:style>
-  <w:style w:type="paragraph" w:styleId="BodyText">
+  <w:style w:type="paragraph" w:styleId="Textoindependiente">
     <w:name w:val="Body Text"/>
     <w:basedOn w:val="Normal"/>
-    <w:link w:val="BodyTextChar"/>
+    <w:link w:val="TextoindependienteCar"/>
     <w:uiPriority w:val="1"/>
     <w:qFormat/>
     <w:rsid w:val="00C57AE8"/>
@@ -8098,10 +8104,10 @@
       <w:szCs w:val="24"/>
     </w:rPr>
   </w:style>
-  <w:style w:type="character" w:customStyle="1" w:styleId="BodyTextChar">
-    <w:name w:val="Body Text Char"/>
-    <w:basedOn w:val="DefaultParagraphFont"/>
-    <w:link w:val="BodyText"/>
+  <w:style w:type="character" w:customStyle="1" w:styleId="TextoindependienteCar">
+    <w:name w:val="Texto independiente Car"/>
+    <w:basedOn w:val="Fuentedeprrafopredeter"/>
+    <w:link w:val="Textoindependiente"/>
     <w:uiPriority w:val="1"/>
     <w:rsid w:val="00C57AE8"/>
     <w:rPr>
@@ -8424,7 +8430,7 @@
 </file>
 
 <file path=customXml/itemProps1.xml><?xml version="1.0" encoding="utf-8"?>
-<ds:datastoreItem xmlns:ds="http://schemas.openxmlformats.org/officeDocument/2006/customXml" ds:itemID="{83F97178-43F1-4FD2-AB28-05ACCD595483}">
+<ds:datastoreItem xmlns:ds="http://schemas.openxmlformats.org/officeDocument/2006/customXml" ds:itemID="{D2C66287-FF35-4F91-AE14-1A7BDE3749A2}">
   <ds:schemaRefs>
     <ds:schemaRef ds:uri="http://schemas.openxmlformats.org/officeDocument/2006/bibliography"/>
   </ds:schemaRefs>

</xml_diff>